<commit_message>
modificando documentos de especificacion
</commit_message>
<xml_diff>
--- a/Desarrollo/STV/Analisis y Gestión/Documento de especificacion de requisitos.docx
+++ b/Desarrollo/STV/Analisis y Gestión/Documento de especificacion de requisitos.docx
@@ -13,11 +13,11 @@
           <w:lang w:val="es-PE"/>
         </w:rPr>
       </w:pPr>
-      <w:bookmarkStart w:id="0" w:name="_Toc33238232"/>
-      <w:bookmarkStart w:id="1" w:name="_Toc377631579"/>
+      <w:bookmarkStart w:id="0" w:name="_Toc462652812"/>
+      <w:bookmarkStart w:id="1" w:name="_Toc462669706"/>
       <w:bookmarkStart w:id="2" w:name="_Toc377631575"/>
-      <w:bookmarkStart w:id="3" w:name="_Toc462652812"/>
-      <w:bookmarkStart w:id="4" w:name="_Toc462669706"/>
+      <w:bookmarkStart w:id="3" w:name="_Toc33238232"/>
+      <w:bookmarkStart w:id="4" w:name="_Toc377631579"/>
     </w:p>
     <w:p>
       <w:pPr>
@@ -70,8 +70,8 @@
         </w:rPr>
       </w:pPr>
       <w:bookmarkStart w:id="5" w:name="_Toc465957079"/>
-      <w:bookmarkEnd w:id="3"/>
-      <w:bookmarkEnd w:id="4"/>
+      <w:bookmarkEnd w:id="0"/>
+      <w:bookmarkEnd w:id="1"/>
       <w:r>
         <w:rPr>
           <w:rFonts w:asciiTheme="minorHAnsi" w:hAnsiTheme="minorHAnsi" w:cstheme="minorHAnsi"/>
@@ -136,7 +136,16 @@
           <w:sz w:val="44"/>
           <w:szCs w:val="44"/>
         </w:rPr>
-        <w:t>.0</w:t>
+        <w:t>.</w:t>
+      </w:r>
+      <w:r>
+        <w:rPr>
+          <w:rFonts w:cstheme="minorHAnsi"/>
+          <w:b/>
+          <w:sz w:val="44"/>
+          <w:szCs w:val="44"/>
+        </w:rPr>
+        <w:t>1</w:t>
       </w:r>
     </w:p>
     <w:p>
@@ -611,8 +620,6 @@
               </w:rPr>
               <w:t>Creación del documento</w:t>
             </w:r>
-            <w:bookmarkStart w:id="6" w:name="_GoBack"/>
-            <w:bookmarkEnd w:id="6"/>
           </w:p>
         </w:tc>
         <w:tc>
@@ -675,10 +682,27 @@
               <w:jc w:val="center"/>
               <w:rPr>
                 <w:rFonts w:cstheme="minorHAnsi"/>
+                <w:color w:val="000000"/>
                 <w:sz w:val="20"/>
                 <w:szCs w:val="20"/>
               </w:rPr>
             </w:pPr>
+            <w:r>
+              <w:rPr>
+                <w:rFonts w:cstheme="minorHAnsi"/>
+                <w:sz w:val="20"/>
+                <w:szCs w:val="20"/>
+              </w:rPr>
+              <w:t>2</w:t>
+            </w:r>
+            <w:r>
+              <w:rPr>
+                <w:rFonts w:cstheme="minorHAnsi"/>
+                <w:sz w:val="20"/>
+                <w:szCs w:val="20"/>
+              </w:rPr>
+              <w:t>/11/2018</w:t>
+            </w:r>
           </w:p>
         </w:tc>
         <w:tc>
@@ -704,8 +728,38 @@
                 <w:color w:val="000000"/>
                 <w:sz w:val="20"/>
                 <w:szCs w:val="20"/>
+                <w:u w:val="single"/>
               </w:rPr>
             </w:pPr>
+            <w:r>
+              <w:rPr>
+                <w:rFonts w:cstheme="minorHAnsi"/>
+                <w:color w:val="000000"/>
+                <w:sz w:val="20"/>
+                <w:szCs w:val="20"/>
+              </w:rPr>
+              <w:t>1</w:t>
+            </w:r>
+            <w:r>
+              <w:rPr>
+                <w:rFonts w:cstheme="minorHAnsi"/>
+                <w:color w:val="000000"/>
+                <w:sz w:val="20"/>
+                <w:szCs w:val="20"/>
+              </w:rPr>
+              <w:t>.</w:t>
+            </w:r>
+            <w:r>
+              <w:rPr>
+                <w:rFonts w:cstheme="minorHAnsi"/>
+                <w:color w:val="000000"/>
+                <w:sz w:val="20"/>
+                <w:szCs w:val="20"/>
+              </w:rPr>
+              <w:t>1</w:t>
+            </w:r>
+            <w:bookmarkStart w:id="6" w:name="_GoBack"/>
+            <w:bookmarkEnd w:id="6"/>
           </w:p>
         </w:tc>
         <w:tc>
@@ -727,10 +781,20 @@
               <w:spacing w:before="40" w:after="40"/>
               <w:rPr>
                 <w:rFonts w:cstheme="minorHAnsi"/>
+                <w:color w:val="000000"/>
                 <w:sz w:val="20"/>
                 <w:szCs w:val="20"/>
               </w:rPr>
             </w:pPr>
+            <w:r>
+              <w:rPr>
+                <w:rFonts w:cstheme="minorHAnsi"/>
+                <w:color w:val="000000"/>
+                <w:sz w:val="20"/>
+                <w:szCs w:val="20"/>
+              </w:rPr>
+              <w:t>Especificando requisitos</w:t>
+            </w:r>
           </w:p>
         </w:tc>
         <w:tc>
@@ -752,10 +816,20 @@
               <w:spacing w:after="0"/>
               <w:rPr>
                 <w:rFonts w:cstheme="minorHAnsi"/>
+                <w:color w:val="000000"/>
                 <w:sz w:val="20"/>
                 <w:szCs w:val="20"/>
               </w:rPr>
             </w:pPr>
+            <w:r>
+              <w:rPr>
+                <w:rFonts w:cstheme="minorHAnsi"/>
+                <w:color w:val="000000"/>
+                <w:sz w:val="20"/>
+                <w:szCs w:val="20"/>
+              </w:rPr>
+              <w:t>Rodriguez Davila Juan</w:t>
+            </w:r>
           </w:p>
         </w:tc>
       </w:tr>
@@ -3270,8 +3344,8 @@
         <w:lastRenderedPageBreak/>
         <w:t>Introducción</w:t>
       </w:r>
-      <w:bookmarkEnd w:id="0"/>
-      <w:bookmarkEnd w:id="1"/>
+      <w:bookmarkEnd w:id="3"/>
+      <w:bookmarkEnd w:id="4"/>
       <w:bookmarkEnd w:id="7"/>
     </w:p>
     <w:p>
@@ -4058,123 +4132,14 @@
         <w:rPr>
           <w:rFonts w:asciiTheme="minorHAnsi" w:hAnsiTheme="minorHAnsi" w:cstheme="minorHAnsi"/>
         </w:rPr>
-        <w:t xml:space="preserve">Requisito funcional 3: Registrar cuentas de </w:t>
-      </w:r>
-      <w:proofErr w:type="spellStart"/>
-      <w:r>
-        <w:rPr>
-          <w:rFonts w:asciiTheme="minorHAnsi" w:hAnsiTheme="minorHAnsi" w:cstheme="minorHAnsi"/>
-        </w:rPr>
-        <w:t>usuario</w:t>
+        <w:t>Requisito funcional 3: Registrar cuentas de usuario</w:t>
       </w:r>
       <w:bookmarkEnd w:id="100"/>
       <w:r>
         <w:rPr>
           <w:rFonts w:asciiTheme="minorHAnsi" w:hAnsiTheme="minorHAnsi" w:cstheme="minorHAnsi"/>
         </w:rPr>
-        <w:fldChar w:fldCharType="begin"/>
-      </w:r>
-      <w:r>
-        <w:rPr>
-          <w:rFonts w:asciiTheme="minorHAnsi" w:hAnsiTheme="minorHAnsi" w:cstheme="minorHAnsi"/>
-        </w:rPr>
-        <w:instrText>HYPERLINK "C:\\Users\\PROPIETARIO\\Downloads\\CUS Seleccionar catalogo de diseño de producto.doc"</w:instrText>
-      </w:r>
-      <w:r>
-        <w:rPr>
-          <w:rFonts w:asciiTheme="minorHAnsi" w:hAnsiTheme="minorHAnsi" w:cstheme="minorHAnsi"/>
-        </w:rPr>
-      </w:r>
-      <w:r>
-        <w:rPr>
-          <w:rFonts w:asciiTheme="minorHAnsi" w:hAnsiTheme="minorHAnsi" w:cstheme="minorHAnsi"/>
-        </w:rPr>
-        <w:fldChar w:fldCharType="separate"/>
-      </w:r>
-      <w:r>
-        <w:rPr>
-          <w:rStyle w:val="Hipervnculo"/>
-          <w:rFonts w:asciiTheme="minorHAnsi" w:eastAsiaTheme="minorHAnsi" w:hAnsiTheme="minorHAnsi" w:cstheme="minorBidi"/>
-          <w:b w:val="0"/>
-          <w:bCs w:val="0"/>
-        </w:rPr>
-        <w:t>C</w:t>
-      </w:r>
-      <w:proofErr w:type="spellEnd"/>
-      <w:r>
-        <w:rPr>
-          <w:rStyle w:val="Hipervnculo"/>
-          <w:rFonts w:asciiTheme="minorHAnsi" w:eastAsiaTheme="minorHAnsi" w:hAnsiTheme="minorHAnsi" w:cstheme="minorBidi"/>
-          <w:b w:val="0"/>
-          <w:bCs w:val="0"/>
-        </w:rPr>
-        <w:t>:\</w:t>
-      </w:r>
-      <w:proofErr w:type="spellStart"/>
-      <w:r>
-        <w:rPr>
-          <w:rStyle w:val="Hipervnculo"/>
-          <w:rFonts w:asciiTheme="minorHAnsi" w:eastAsiaTheme="minorHAnsi" w:hAnsiTheme="minorHAnsi" w:cstheme="minorBidi"/>
-          <w:b w:val="0"/>
-          <w:bCs w:val="0"/>
-        </w:rPr>
-        <w:t>Users</w:t>
-      </w:r>
-      <w:proofErr w:type="spellEnd"/>
-      <w:r>
-        <w:rPr>
-          <w:rStyle w:val="Hipervnculo"/>
-          <w:rFonts w:asciiTheme="minorHAnsi" w:eastAsiaTheme="minorHAnsi" w:hAnsiTheme="minorHAnsi" w:cstheme="minorBidi"/>
-          <w:b w:val="0"/>
-          <w:bCs w:val="0"/>
-        </w:rPr>
-        <w:t>\PROPIETARIO\</w:t>
-      </w:r>
-      <w:proofErr w:type="spellStart"/>
-      <w:r>
-        <w:rPr>
-          <w:rStyle w:val="Hipervnculo"/>
-          <w:rFonts w:asciiTheme="minorHAnsi" w:eastAsiaTheme="minorHAnsi" w:hAnsiTheme="minorHAnsi" w:cstheme="minorBidi"/>
-          <w:b w:val="0"/>
-          <w:bCs w:val="0"/>
-        </w:rPr>
-        <w:t>Downloads</w:t>
-      </w:r>
-      <w:proofErr w:type="spellEnd"/>
-      <w:r>
-        <w:rPr>
-          <w:rStyle w:val="Hipervnculo"/>
-          <w:rFonts w:asciiTheme="minorHAnsi" w:eastAsiaTheme="minorHAnsi" w:hAnsiTheme="minorHAnsi" w:cstheme="minorBidi"/>
-          <w:b w:val="0"/>
-          <w:bCs w:val="0"/>
-        </w:rPr>
-        <w:t xml:space="preserve">\CUS Seleccionar </w:t>
-      </w:r>
-      <w:proofErr w:type="spellStart"/>
-      <w:r>
-        <w:rPr>
-          <w:rStyle w:val="Hipervnculo"/>
-          <w:rFonts w:asciiTheme="minorHAnsi" w:eastAsiaTheme="minorHAnsi" w:hAnsiTheme="minorHAnsi" w:cstheme="minorBidi"/>
-          <w:b w:val="0"/>
-          <w:bCs w:val="0"/>
-        </w:rPr>
-        <w:t>catalogo</w:t>
-      </w:r>
-      <w:proofErr w:type="spellEnd"/>
-      <w:r>
-        <w:rPr>
-          <w:rStyle w:val="Hipervnculo"/>
-          <w:rFonts w:asciiTheme="minorHAnsi" w:eastAsiaTheme="minorHAnsi" w:hAnsiTheme="minorHAnsi" w:cstheme="minorBidi"/>
-          <w:b w:val="0"/>
-          <w:bCs w:val="0"/>
-        </w:rPr>
-        <w:t xml:space="preserve"> de diseño de producto.doc</w:t>
-      </w:r>
-      <w:r>
-        <w:rPr>
-          <w:rFonts w:asciiTheme="minorHAnsi" w:hAnsiTheme="minorHAnsi" w:cstheme="minorHAnsi"/>
-        </w:rPr>
-        <w:fldChar w:fldCharType="end"/>
+        <w:t xml:space="preserve"> </w:t>
       </w:r>
     </w:p>
     <w:p>
@@ -4193,52 +4158,7 @@
           <w:szCs w:val="20"/>
           <w:shd w:val="clear" w:color="auto" w:fill="FFFFFF"/>
         </w:rPr>
-        <w:t xml:space="preserve">El sistema debe permitir registrar los datos de la cuenta de </w:t>
-      </w:r>
-      <w:r>
-        <w:rPr>
-          <w:rFonts w:cstheme="minorHAnsi"/>
-          <w:color w:val="000000"/>
-          <w:szCs w:val="20"/>
-          <w:shd w:val="clear" w:color="auto" w:fill="FFFFFF"/>
-        </w:rPr>
-        <w:t>usuario,</w:t>
-      </w:r>
-      <w:r>
-        <w:rPr>
-          <w:rFonts w:cstheme="minorHAnsi"/>
-          <w:color w:val="000000"/>
-          <w:szCs w:val="20"/>
-          <w:shd w:val="clear" w:color="auto" w:fill="FFFFFF"/>
-        </w:rPr>
-        <w:t xml:space="preserve"> tales como: ID Usuario, contraseña y el </w:t>
-      </w:r>
-      <w:r>
-        <w:rPr>
-          <w:rFonts w:cstheme="minorHAnsi"/>
-          <w:color w:val="000000"/>
-          <w:szCs w:val="20"/>
-          <w:shd w:val="clear" w:color="auto" w:fill="FFFFFF"/>
-        </w:rPr>
-        <w:t>número</w:t>
-      </w:r>
-      <w:r>
-        <w:rPr>
-          <w:rFonts w:cstheme="minorHAnsi"/>
-          <w:color w:val="000000"/>
-          <w:szCs w:val="20"/>
-          <w:shd w:val="clear" w:color="auto" w:fill="FFFFFF"/>
-        </w:rPr>
-        <w:t xml:space="preserve"> de documento de identidad de la persona a la que se le asignara dicha cuenta</w:t>
-      </w:r>
-      <w:r>
-        <w:rPr>
-          <w:rFonts w:cstheme="minorHAnsi"/>
-          <w:color w:val="000000"/>
-          <w:szCs w:val="20"/>
-          <w:shd w:val="clear" w:color="auto" w:fill="FFFFFF"/>
-        </w:rPr>
-        <w:t>.</w:t>
+        <w:t>El sistema debe permitir registrar los datos de la cuenta de usuario, tales como: ID Usuario, contraseña y el número de documento de identidad de la persona a la que se le asignara dicha cuenta.</w:t>
       </w:r>
       <w:r>
         <w:rPr>
@@ -4310,16 +4230,49 @@
     <w:p>
       <w:pPr>
         <w:ind w:left="3349"/>
-        <w:jc w:val="both"/>
-        <w:rPr>
-          <w:rFonts w:cstheme="minorHAnsi"/>
-        </w:rPr>
       </w:pPr>
       <w:r>
         <w:rPr>
-          <w:rFonts w:cstheme="minorHAnsi"/>
-        </w:rPr>
-        <w:tab/>
+          <w:rFonts w:ascii="Arial" w:hAnsi="Arial" w:cs="Arial"/>
+          <w:color w:val="000000"/>
+          <w:sz w:val="20"/>
+          <w:szCs w:val="20"/>
+          <w:shd w:val="clear" w:color="auto" w:fill="FFFFFF"/>
+        </w:rPr>
+        <w:t xml:space="preserve">El sistema debe permitir modificar los datos de la cuenta de </w:t>
+      </w:r>
+      <w:proofErr w:type="gramStart"/>
+      <w:r>
+        <w:rPr>
+          <w:rFonts w:ascii="Arial" w:hAnsi="Arial" w:cs="Arial"/>
+          <w:color w:val="000000"/>
+          <w:sz w:val="20"/>
+          <w:szCs w:val="20"/>
+          <w:shd w:val="clear" w:color="auto" w:fill="FFFFFF"/>
+        </w:rPr>
+        <w:t>usuario ,</w:t>
+      </w:r>
+      <w:proofErr w:type="gramEnd"/>
+      <w:r>
+        <w:rPr>
+          <w:rFonts w:ascii="Arial" w:hAnsi="Arial" w:cs="Arial"/>
+          <w:color w:val="000000"/>
+          <w:sz w:val="20"/>
+          <w:szCs w:val="20"/>
+          <w:shd w:val="clear" w:color="auto" w:fill="FFFFFF"/>
+        </w:rPr>
+        <w:t xml:space="preserve"> tales como: ID Usuario, contraseña y el </w:t>
+      </w:r>
+      <w:r>
+        <w:rPr>
+          <w:rFonts w:ascii="Arial" w:hAnsi="Arial" w:cs="Arial"/>
+          <w:color w:val="000000"/>
+          <w:sz w:val="20"/>
+          <w:szCs w:val="20"/>
+          <w:shd w:val="clear" w:color="auto" w:fill="FFFFFF"/>
+        </w:rPr>
+        <w:lastRenderedPageBreak/>
+        <w:t>número de documento de identidad de la persona a la que se le asignara dicha cuenta.</w:t>
       </w:r>
     </w:p>
     <w:p>
@@ -4392,6 +4345,21 @@
     </w:p>
     <w:p>
       <w:pPr>
+        <w:ind w:left="3349"/>
+      </w:pPr>
+      <w:r>
+        <w:rPr>
+          <w:rFonts w:ascii="docs-Calibri" w:hAnsi="docs-Calibri"/>
+          <w:color w:val="000000"/>
+          <w:sz w:val="23"/>
+          <w:szCs w:val="23"/>
+          <w:shd w:val="clear" w:color="auto" w:fill="FFFFFF"/>
+        </w:rPr>
+        <w:t>El sistema debe permitir eliminar los datos de la cuenta de usuario, tales como: ID Usuario, contraseña y el número de documento de identidad de la persona a la que se le asigno dicha cuenta, además de su registro</w:t>
+      </w:r>
+    </w:p>
+    <w:p>
+      <w:pPr>
         <w:pStyle w:val="Ttulo3"/>
         <w:rPr>
           <w:rFonts w:asciiTheme="minorHAnsi" w:hAnsiTheme="minorHAnsi" w:cstheme="minorHAnsi"/>
@@ -4402,19 +4370,7 @@
         <w:rPr>
           <w:rFonts w:asciiTheme="minorHAnsi" w:hAnsiTheme="minorHAnsi" w:cstheme="minorHAnsi"/>
         </w:rPr>
-        <w:t>P</w:t>
-      </w:r>
-      <w:r>
-        <w:rPr>
-          <w:rFonts w:asciiTheme="minorHAnsi" w:hAnsiTheme="minorHAnsi" w:cstheme="minorHAnsi"/>
-        </w:rPr>
-        <w:t>ROCESO DE NEGOCIO: ACCESO</w:t>
-      </w:r>
-      <w:r>
-        <w:rPr>
-          <w:rFonts w:asciiTheme="minorHAnsi" w:hAnsiTheme="minorHAnsi" w:cstheme="minorHAnsi"/>
-        </w:rPr>
-        <w:t xml:space="preserve"> DE USUARIO</w:t>
+        <w:t>PROCESO DE NEGOCIO: ACCESO DE USUARIO</w:t>
       </w:r>
       <w:bookmarkEnd w:id="105"/>
     </w:p>
@@ -4468,6 +4424,21 @@
       </w:r>
       <w:bookmarkEnd w:id="107"/>
     </w:p>
+    <w:p>
+      <w:pPr>
+        <w:ind w:left="3349"/>
+      </w:pPr>
+      <w:r>
+        <w:rPr>
+          <w:rFonts w:ascii="Arial" w:hAnsi="Arial" w:cs="Arial"/>
+          <w:color w:val="000000"/>
+          <w:sz w:val="20"/>
+          <w:szCs w:val="20"/>
+          <w:shd w:val="clear" w:color="auto" w:fill="FFFFFF"/>
+        </w:rPr>
+        <w:t>El Sistema deberá permitir acceder con el usuario registrado si es que se desea acumular puntos o visualizar otra información a su alcance. A su vez permitirá acceder al administrador para las configuraciones pertinentes como agregar películas en cartelera, definir promociones.</w:t>
+      </w:r>
+    </w:p>
     <w:p/>
     <w:p>
       <w:pPr>
@@ -4481,13 +4452,7 @@
         <w:rPr>
           <w:rFonts w:asciiTheme="minorHAnsi" w:hAnsiTheme="minorHAnsi" w:cstheme="minorHAnsi"/>
         </w:rPr>
-        <w:t xml:space="preserve">PROCESO DE NEGOCIO: </w:t>
-      </w:r>
-      <w:r>
-        <w:rPr>
-          <w:rFonts w:asciiTheme="minorHAnsi" w:hAnsiTheme="minorHAnsi" w:cstheme="minorHAnsi"/>
-        </w:rPr>
-        <w:t>GESTIÓN DE PELICULAS</w:t>
+        <w:t>PROCESO DE NEGOCIO: GESTIÓN DE PELICULAS</w:t>
       </w:r>
       <w:bookmarkEnd w:id="108"/>
     </w:p>
@@ -4513,8 +4478,8 @@
         </w:rPr>
       </w:pPr>
       <w:hyperlink r:id="rId12" w:history="1">
-        <w:bookmarkStart w:id="109" w:name="_Toc377631607"/>
-        <w:bookmarkStart w:id="110" w:name="_Toc528882320"/>
+        <w:bookmarkStart w:id="109" w:name="_Toc528882320"/>
+        <w:bookmarkStart w:id="110" w:name="_Toc377631607"/>
         <w:r>
           <w:rPr>
             <w:rStyle w:val="Hipervnculo"/>
@@ -4542,7 +4507,7 @@
           </w:rPr>
           <w:t xml:space="preserve"> Mostrar películas en cartelera</w:t>
         </w:r>
-        <w:bookmarkEnd w:id="110"/>
+        <w:bookmarkEnd w:id="109"/>
         <w:r>
           <w:rPr>
             <w:rStyle w:val="Hipervnculo"/>
@@ -4552,8 +4517,23 @@
           </w:rPr>
           <w:t xml:space="preserve"> </w:t>
         </w:r>
-        <w:bookmarkEnd w:id="109"/>
+        <w:bookmarkEnd w:id="110"/>
       </w:hyperlink>
+    </w:p>
+    <w:p>
+      <w:pPr>
+        <w:ind w:left="3349"/>
+      </w:pPr>
+      <w:r>
+        <w:rPr>
+          <w:rFonts w:ascii="docs-Calibri" w:hAnsi="docs-Calibri"/>
+          <w:color w:val="000000"/>
+          <w:sz w:val="23"/>
+          <w:szCs w:val="23"/>
+          <w:shd w:val="clear" w:color="auto" w:fill="FFFFFF"/>
+        </w:rPr>
+        <w:t>Al ingresar al sistema, debe visualizarse las películas en cartelera o disponibles actualmente</w:t>
+      </w:r>
     </w:p>
     <w:p>
       <w:pPr>
@@ -4572,8 +4552,8 @@
         </w:rPr>
       </w:pPr>
       <w:hyperlink r:id="rId13" w:history="1">
-        <w:bookmarkStart w:id="111" w:name="_Toc377631608"/>
-        <w:bookmarkStart w:id="112" w:name="_Toc528882321"/>
+        <w:bookmarkStart w:id="111" w:name="_Toc528882321"/>
+        <w:bookmarkStart w:id="112" w:name="_Toc377631608"/>
         <w:r>
           <w:rPr>
             <w:rStyle w:val="Hipervnculo"/>
@@ -4601,7 +4581,7 @@
           </w:rPr>
           <w:t>Seleccionar película</w:t>
         </w:r>
-        <w:bookmarkEnd w:id="112"/>
+        <w:bookmarkEnd w:id="111"/>
         <w:r>
           <w:rPr>
             <w:rStyle w:val="Hipervnculo"/>
@@ -4611,8 +4591,23 @@
           </w:rPr>
           <w:t xml:space="preserve"> </w:t>
         </w:r>
-        <w:bookmarkEnd w:id="111"/>
+        <w:bookmarkEnd w:id="112"/>
       </w:hyperlink>
+    </w:p>
+    <w:p>
+      <w:pPr>
+        <w:ind w:left="3349"/>
+      </w:pPr>
+      <w:r>
+        <w:rPr>
+          <w:rFonts w:ascii="docs-Calibri" w:hAnsi="docs-Calibri"/>
+          <w:color w:val="000000"/>
+          <w:sz w:val="23"/>
+          <w:szCs w:val="23"/>
+          <w:shd w:val="clear" w:color="auto" w:fill="FFFFFF"/>
+        </w:rPr>
+        <w:t>El sistema deberá permitir seleccionar la película que el usuario escoja</w:t>
+      </w:r>
     </w:p>
     <w:p>
       <w:pPr>
@@ -4666,25 +4661,7 @@
             <w:color w:val="auto"/>
             <w:u w:val="none"/>
           </w:rPr>
-          <w:t>Mostrar detalle de</w:t>
-        </w:r>
-        <w:r>
-          <w:rPr>
-            <w:rStyle w:val="Hipervnculo"/>
-            <w:rFonts w:asciiTheme="minorHAnsi" w:hAnsiTheme="minorHAnsi" w:cstheme="minorHAnsi"/>
-            <w:color w:val="auto"/>
-            <w:u w:val="none"/>
-          </w:rPr>
-          <w:t xml:space="preserve"> película</w:t>
-        </w:r>
-        <w:r>
-          <w:rPr>
-            <w:rStyle w:val="Hipervnculo"/>
-            <w:rFonts w:asciiTheme="minorHAnsi" w:hAnsiTheme="minorHAnsi" w:cstheme="minorHAnsi"/>
-            <w:color w:val="auto"/>
-            <w:u w:val="none"/>
-          </w:rPr>
-          <w:t>s</w:t>
+          <w:t>Mostrar detalle de películas</w:t>
         </w:r>
         <w:bookmarkEnd w:id="113"/>
         <w:r>
@@ -4697,6 +4674,21 @@
           <w:t xml:space="preserve"> </w:t>
         </w:r>
       </w:hyperlink>
+    </w:p>
+    <w:p>
+      <w:pPr>
+        <w:ind w:left="3349"/>
+      </w:pPr>
+      <w:r>
+        <w:rPr>
+          <w:rFonts w:ascii="Arial" w:hAnsi="Arial" w:cs="Arial"/>
+          <w:color w:val="000000"/>
+          <w:sz w:val="20"/>
+          <w:szCs w:val="20"/>
+          <w:shd w:val="clear" w:color="auto" w:fill="FFFFFF"/>
+        </w:rPr>
+        <w:t>El sistema mostrará las características de la película (genero, tipo, edad permitida).</w:t>
+      </w:r>
     </w:p>
     <w:p>
       <w:pPr>
@@ -4766,6 +4758,21 @@
     </w:p>
     <w:p>
       <w:pPr>
+        <w:ind w:left="3349"/>
+      </w:pPr>
+      <w:r>
+        <w:rPr>
+          <w:rFonts w:ascii="Arial" w:hAnsi="Arial" w:cs="Arial"/>
+          <w:color w:val="000000"/>
+          <w:sz w:val="20"/>
+          <w:szCs w:val="20"/>
+          <w:shd w:val="clear" w:color="auto" w:fill="FFFFFF"/>
+        </w:rPr>
+        <w:t>El sistema deberá permitir seleccionar la cantidad de entradas que el usuario escoja.</w:t>
+      </w:r>
+    </w:p>
+    <w:p>
+      <w:pPr>
         <w:pStyle w:val="Ttulo3"/>
         <w:numPr>
           <w:ilvl w:val="3"/>
@@ -4816,16 +4823,7 @@
             <w:color w:val="auto"/>
             <w:u w:val="none"/>
           </w:rPr>
-          <w:t xml:space="preserve">Seleccionar </w:t>
-        </w:r>
-        <w:r>
-          <w:rPr>
-            <w:rStyle w:val="Hipervnculo"/>
-            <w:rFonts w:asciiTheme="minorHAnsi" w:hAnsiTheme="minorHAnsi" w:cstheme="minorHAnsi"/>
-            <w:color w:val="auto"/>
-            <w:u w:val="none"/>
-          </w:rPr>
-          <w:t>asientos</w:t>
+          <w:t>Seleccionar asientos</w:t>
         </w:r>
         <w:bookmarkEnd w:id="115"/>
         <w:r>
@@ -4838,6 +4836,21 @@
           <w:t xml:space="preserve"> </w:t>
         </w:r>
       </w:hyperlink>
+    </w:p>
+    <w:p>
+      <w:pPr>
+        <w:ind w:left="3349"/>
+      </w:pPr>
+      <w:r>
+        <w:rPr>
+          <w:rFonts w:ascii="Arial" w:hAnsi="Arial" w:cs="Arial"/>
+          <w:color w:val="000000"/>
+          <w:sz w:val="20"/>
+          <w:szCs w:val="20"/>
+          <w:shd w:val="clear" w:color="auto" w:fill="FFFFFF"/>
+        </w:rPr>
+        <w:t>El sistema deberá permitir seleccionar asientos según la disponibilidad que se tenga por película.</w:t>
+      </w:r>
     </w:p>
     <w:p>
       <w:pPr>
@@ -4907,6 +4920,32 @@
     </w:p>
     <w:p>
       <w:pPr>
+        <w:ind w:left="3349"/>
+      </w:pPr>
+      <w:r>
+        <w:rPr>
+          <w:rFonts w:ascii="Arial" w:hAnsi="Arial" w:cs="Arial"/>
+          <w:color w:val="000000"/>
+          <w:sz w:val="20"/>
+          <w:szCs w:val="20"/>
+          <w:shd w:val="clear" w:color="auto" w:fill="FFFFFF"/>
+        </w:rPr>
+        <w:t xml:space="preserve">El Sistema deberá permitir visualizar a manera de resumen: la película seleccionada, los asientos </w:t>
+      </w:r>
+      <w:r>
+        <w:rPr>
+          <w:rFonts w:ascii="Arial" w:hAnsi="Arial" w:cs="Arial"/>
+          <w:color w:val="000000"/>
+          <w:sz w:val="20"/>
+          <w:szCs w:val="20"/>
+          <w:shd w:val="clear" w:color="auto" w:fill="FFFFFF"/>
+        </w:rPr>
+        <w:lastRenderedPageBreak/>
+        <w:t>seleccionados y el monto total por lo anteriormente mencionado.</w:t>
+      </w:r>
+    </w:p>
+    <w:p>
+      <w:pPr>
         <w:pStyle w:val="Ttulo3"/>
         <w:numPr>
           <w:ilvl w:val="3"/>
@@ -4957,16 +4996,7 @@
             <w:color w:val="auto"/>
             <w:u w:val="none"/>
           </w:rPr>
-          <w:t xml:space="preserve">Seleccionar </w:t>
-        </w:r>
-        <w:r>
-          <w:rPr>
-            <w:rStyle w:val="Hipervnculo"/>
-            <w:rFonts w:asciiTheme="minorHAnsi" w:hAnsiTheme="minorHAnsi" w:cstheme="minorHAnsi"/>
-            <w:color w:val="auto"/>
-            <w:u w:val="none"/>
-          </w:rPr>
-          <w:t>medio de pago</w:t>
+          <w:t>Seleccionar medio de pago</w:t>
         </w:r>
         <w:bookmarkEnd w:id="117"/>
         <w:r>
@@ -4982,6 +5012,21 @@
     </w:p>
     <w:p>
       <w:pPr>
+        <w:ind w:left="3349"/>
+      </w:pPr>
+      <w:r>
+        <w:rPr>
+          <w:rFonts w:ascii="Arial" w:hAnsi="Arial" w:cs="Arial"/>
+          <w:color w:val="000000"/>
+          <w:sz w:val="20"/>
+          <w:szCs w:val="20"/>
+          <w:shd w:val="clear" w:color="auto" w:fill="FFFFFF"/>
+        </w:rPr>
+        <w:t>El sistema deberá permitir seleccionar el medio de pago que el usuario deseará usar para cancelar el monto total por la compra.</w:t>
+      </w:r>
+    </w:p>
+    <w:p>
+      <w:pPr>
         <w:pStyle w:val="Ttulo3"/>
         <w:numPr>
           <w:ilvl w:val="3"/>
@@ -5034,6 +5079,21 @@
     </w:p>
     <w:p>
       <w:pPr>
+        <w:ind w:left="3349"/>
+      </w:pPr>
+      <w:r>
+        <w:rPr>
+          <w:rFonts w:ascii="Arial" w:hAnsi="Arial" w:cs="Arial"/>
+          <w:color w:val="000000"/>
+          <w:sz w:val="20"/>
+          <w:szCs w:val="20"/>
+          <w:shd w:val="clear" w:color="auto" w:fill="FFFFFF"/>
+        </w:rPr>
+        <w:t>El Sistema deberá permitir procesar la compra de acuerdo a lo seleccionado por el usuario.</w:t>
+      </w:r>
+    </w:p>
+    <w:p>
+      <w:pPr>
         <w:pStyle w:val="Ttulo3"/>
         <w:numPr>
           <w:ilvl w:val="3"/>
@@ -5088,11 +5148,22 @@
       <w:pPr>
         <w:widowControl w:val="0"/>
         <w:spacing w:after="0"/>
+        <w:ind w:left="3349"/>
         <w:jc w:val="both"/>
         <w:rPr>
           <w:rFonts w:eastAsia="Times New Roman" w:cstheme="minorHAnsi"/>
         </w:rPr>
       </w:pPr>
+      <w:r>
+        <w:rPr>
+          <w:rFonts w:ascii="Arial" w:hAnsi="Arial" w:cs="Arial"/>
+          <w:color w:val="000000"/>
+          <w:sz w:val="20"/>
+          <w:szCs w:val="20"/>
+          <w:shd w:val="clear" w:color="auto" w:fill="FFFFFF"/>
+        </w:rPr>
+        <w:t>El sistema deberá mostrar en detalle de la compra realizada, el monto pagado, película y código de reserva.</w:t>
+      </w:r>
     </w:p>
     <w:p>
       <w:pPr>
@@ -5125,6 +5196,14 @@
       <w:bookmarkEnd w:id="120"/>
       <w:bookmarkEnd w:id="121"/>
       <w:bookmarkEnd w:id="122"/>
+    </w:p>
+    <w:p>
+      <w:pPr>
+        <w:jc w:val="both"/>
+        <w:rPr>
+          <w:rFonts w:cstheme="minorHAnsi"/>
+        </w:rPr>
+      </w:pPr>
     </w:p>
     <w:p>
       <w:pPr>
@@ -7535,6 +7614,7 @@
   <w:style w:type="character" w:default="1" w:styleId="Fuentedeprrafopredeter">
     <w:name w:val="Default Paragraph Font"/>
     <w:uiPriority w:val="1"/>
+    <w:semiHidden/>
     <w:unhideWhenUsed/>
   </w:style>
   <w:style w:type="table" w:default="1" w:styleId="Tablanormal">
@@ -8223,7 +8303,7 @@
 </file>
 
 <file path=customXml/itemProps2.xml><?xml version="1.0" encoding="utf-8"?>
-<ds:datastoreItem xmlns:ds="http://schemas.openxmlformats.org/officeDocument/2006/customXml" ds:itemID="{3C4D48FE-2D14-46CF-841E-B22CBA782BD7}">
+<ds:datastoreItem xmlns:ds="http://schemas.openxmlformats.org/officeDocument/2006/customXml" ds:itemID="{6FE4BB89-4882-4E77-ABCF-1CAD69A575C5}">
   <ds:schemaRefs>
     <ds:schemaRef ds:uri="http://schemas.openxmlformats.org/officeDocument/2006/bibliography"/>
   </ds:schemaRefs>

</xml_diff>